<commit_message>
changed message so my mom bu shuo wo :(
</commit_message>
<xml_diff>
--- a/Telvin_Zhong CV.docx
+++ b/Telvin_Zhong CV.docx
@@ -33,6 +33,14 @@
           <w:szCs w:val="22"/>
         </w:rPr>
       </w:pPr>
+      <w:r>
+        <w:rPr>
+          <w:rFonts w:ascii="Garamond" w:eastAsia="Garamond" w:hAnsi="Garamond" w:cs="Garamond"/>
+          <w:sz w:val="22"/>
+          <w:szCs w:val="22"/>
+        </w:rPr>
+        <w:t xml:space="preserve">US Citizen   ●   </w:t>
+      </w:r>
       <w:r>
         <w:rPr>
           <w:rFonts w:ascii="Garamond" w:eastAsia="Garamond" w:hAnsi="Garamond" w:cs="Garamond"/>
@@ -420,7 +428,79 @@
           <w:szCs w:val="22"/>
           <w:shd w:val="clear" w:color="auto" w:fill="FFFFFF"/>
         </w:rPr>
-        <w:t>HTML, CSS, SQL, MongoDB, Node.js, Flask, Git, Linux, AWS, Azure, Agile (Scrum)</w:t>
+        <w:t>HTML</w:t>
+      </w:r>
+      <w:r>
+        <w:rPr>
+          <w:rFonts w:ascii="Garamond" w:eastAsiaTheme="minorEastAsia" w:hAnsi="Garamond" w:cs="Helvetica"/>
+          <w:sz w:val="22"/>
+          <w:szCs w:val="22"/>
+          <w:shd w:val="clear" w:color="auto" w:fill="FFFFFF"/>
+        </w:rPr>
+        <w:t xml:space="preserve">, </w:t>
+      </w:r>
+      <w:r>
+        <w:rPr>
+          <w:rFonts w:ascii="Garamond" w:eastAsiaTheme="minorEastAsia" w:hAnsi="Garamond" w:cs="Helvetica"/>
+          <w:sz w:val="22"/>
+          <w:szCs w:val="22"/>
+          <w:shd w:val="clear" w:color="auto" w:fill="FFFFFF"/>
+        </w:rPr>
+        <w:t xml:space="preserve">CSS, SQL, </w:t>
+      </w:r>
+      <w:r>
+        <w:rPr>
+          <w:rFonts w:ascii="Garamond" w:eastAsiaTheme="minorEastAsia" w:hAnsi="Garamond" w:cs="Helvetica"/>
+          <w:sz w:val="22"/>
+          <w:szCs w:val="22"/>
+          <w:shd w:val="clear" w:color="auto" w:fill="FFFFFF"/>
+        </w:rPr>
+        <w:t xml:space="preserve">Postgres, </w:t>
+      </w:r>
+      <w:r>
+        <w:rPr>
+          <w:rFonts w:ascii="Garamond" w:eastAsiaTheme="minorEastAsia" w:hAnsi="Garamond" w:cs="Helvetica"/>
+          <w:sz w:val="22"/>
+          <w:szCs w:val="22"/>
+          <w:shd w:val="clear" w:color="auto" w:fill="FFFFFF"/>
+        </w:rPr>
+        <w:t xml:space="preserve">MongoDB, Node.js, </w:t>
+      </w:r>
+      <w:r>
+        <w:rPr>
+          <w:rFonts w:ascii="Garamond" w:eastAsiaTheme="minorEastAsia" w:hAnsi="Garamond" w:cs="Helvetica"/>
+          <w:sz w:val="22"/>
+          <w:szCs w:val="22"/>
+          <w:shd w:val="clear" w:color="auto" w:fill="FFFFFF"/>
+        </w:rPr>
+        <w:t xml:space="preserve">Express, </w:t>
+      </w:r>
+      <w:r>
+        <w:rPr>
+          <w:rFonts w:ascii="Garamond" w:eastAsiaTheme="minorEastAsia" w:hAnsi="Garamond" w:cs="Helvetica"/>
+          <w:sz w:val="22"/>
+          <w:szCs w:val="22"/>
+          <w:shd w:val="clear" w:color="auto" w:fill="FFFFFF"/>
+        </w:rPr>
+        <w:t xml:space="preserve">Flask, Git, Linux, AWS, </w:t>
+      </w:r>
+      <w:r>
+        <w:rPr>
+          <w:rFonts w:ascii="Garamond" w:eastAsiaTheme="minorEastAsia" w:hAnsi="Garamond" w:cs="Helvetica"/>
+          <w:sz w:val="22"/>
+          <w:szCs w:val="22"/>
+          <w:shd w:val="clear" w:color="auto" w:fill="FFFFFF"/>
+        </w:rPr>
+        <w:t>Scrum</w:t>
+      </w:r>
+      <w:r>
+        <w:rPr>
+          <w:rFonts w:ascii="Garamond" w:eastAsiaTheme="minorEastAsia" w:hAnsi="Garamond" w:cs="Helvetica"/>
+          <w:sz w:val="22"/>
+          <w:szCs w:val="22"/>
+          <w:shd w:val="clear" w:color="auto" w:fill="FFFFFF"/>
+        </w:rPr>
+        <w:t>, Agile</w:t>
       </w:r>
     </w:p>
     <w:p>
@@ -488,7 +568,7 @@
           <w:sz w:val="22"/>
           <w:szCs w:val="22"/>
         </w:rPr>
-        <w:t xml:space="preserve">Software Engineering Intern  -  </w:t>
+        <w:t xml:space="preserve">Software Engineer Intern  -  </w:t>
       </w:r>
       <w:r>
         <w:rPr>
@@ -533,8 +613,6 @@
         </w:rPr>
         <w:t>1</w:t>
       </w:r>
-      <w:bookmarkStart w:id="1" w:name="_GoBack"/>
-      <w:bookmarkEnd w:id="1"/>
     </w:p>
     <w:p>
       <w:pPr>
@@ -567,7 +645,7 @@
           <w:sz w:val="22"/>
           <w:szCs w:val="22"/>
         </w:rPr>
-        <w:t xml:space="preserve">Software Engineering Intern  -  </w:t>
+        <w:t xml:space="preserve">Software Engineer Intern  -  </w:t>
       </w:r>
       <w:r>
         <w:rPr>
@@ -612,7 +690,55 @@
           <w:sz w:val="22"/>
           <w:szCs w:val="22"/>
         </w:rPr>
-        <w:t xml:space="preserve">Developed back-end architecture for Project ANT, a freelancing platform for building and showcasing user portfolios. </w:t>
+        <w:t xml:space="preserve">Lead </w:t>
+      </w:r>
+      <w:r>
+        <w:rPr>
+          <w:rFonts w:ascii="Garamond" w:eastAsiaTheme="minorEastAsia" w:hAnsi="Garamond" w:cs="Garamond"/>
+          <w:sz w:val="22"/>
+          <w:szCs w:val="22"/>
+        </w:rPr>
+        <w:t xml:space="preserve">the </w:t>
+      </w:r>
+      <w:r>
+        <w:rPr>
+          <w:rFonts w:ascii="Garamond" w:eastAsiaTheme="minorEastAsia" w:hAnsi="Garamond" w:cs="Garamond"/>
+          <w:sz w:val="22"/>
+          <w:szCs w:val="22"/>
+        </w:rPr>
+        <w:t>portfolio</w:t>
+      </w:r>
+      <w:r>
+        <w:rPr>
+          <w:rFonts w:ascii="Garamond" w:eastAsiaTheme="minorEastAsia" w:hAnsi="Garamond" w:cs="Garamond"/>
+          <w:sz w:val="22"/>
+          <w:szCs w:val="22"/>
+        </w:rPr>
+        <w:t xml:space="preserve"> team</w:t>
+      </w:r>
+      <w:r>
+        <w:rPr>
+          <w:rFonts w:ascii="Garamond" w:eastAsiaTheme="minorEastAsia" w:hAnsi="Garamond" w:cs="Garamond"/>
+          <w:sz w:val="22"/>
+          <w:szCs w:val="22"/>
+        </w:rPr>
+        <w:t xml:space="preserve"> for </w:t>
+      </w:r>
+      <w:r>
+        <w:rPr>
+          <w:rFonts w:ascii="Garamond" w:eastAsiaTheme="minorEastAsia" w:hAnsi="Garamond" w:cs="Garamond"/>
+          <w:sz w:val="22"/>
+          <w:szCs w:val="22"/>
+        </w:rPr>
+        <w:t xml:space="preserve">Project </w:t>
+      </w:r>
+      <w:r>
+        <w:rPr>
+          <w:rFonts w:ascii="Garamond" w:eastAsiaTheme="minorEastAsia" w:hAnsi="Garamond" w:cs="Garamond"/>
+          <w:sz w:val="22"/>
+          <w:szCs w:val="22"/>
+        </w:rPr>
+        <w:t xml:space="preserve">ANT, a freelancing platform for building and showcasing user portfolios. </w:t>
       </w:r>
     </w:p>
     <w:p>
@@ -638,7 +764,79 @@
           <w:sz w:val="22"/>
           <w:szCs w:val="22"/>
         </w:rPr>
-        <w:t xml:space="preserve">Designed and maintained NoSQL and MongoDB databases and improved web application with Node.js and Express. </w:t>
+        <w:t>Designed and implemented</w:t>
+      </w:r>
+      <w:r>
+        <w:rPr>
+          <w:rFonts w:ascii="Garamond" w:eastAsiaTheme="minorEastAsia" w:hAnsi="Garamond" w:cs="Garamond"/>
+          <w:sz w:val="22"/>
+          <w:szCs w:val="22"/>
+        </w:rPr>
+        <w:t xml:space="preserve"> </w:t>
+      </w:r>
+      <w:r>
+        <w:rPr>
+          <w:rFonts w:ascii="Garamond" w:eastAsiaTheme="minorEastAsia" w:hAnsi="Garamond" w:cs="Garamond"/>
+          <w:sz w:val="22"/>
+          <w:szCs w:val="22"/>
+        </w:rPr>
+        <w:t>Postgre</w:t>
+      </w:r>
+      <w:r>
+        <w:rPr>
+          <w:rFonts w:ascii="Garamond" w:eastAsiaTheme="minorEastAsia" w:hAnsi="Garamond" w:cs="Garamond"/>
+          <w:sz w:val="22"/>
+          <w:szCs w:val="22"/>
+        </w:rPr>
+        <w:t>s</w:t>
+      </w:r>
+      <w:r>
+        <w:rPr>
+          <w:rFonts w:ascii="Garamond" w:eastAsiaTheme="minorEastAsia" w:hAnsi="Garamond" w:cs="Garamond"/>
+          <w:sz w:val="22"/>
+          <w:szCs w:val="22"/>
+        </w:rPr>
+        <w:t xml:space="preserve"> databases </w:t>
+      </w:r>
+      <w:r>
+        <w:rPr>
+          <w:rFonts w:ascii="Garamond" w:eastAsiaTheme="minorEastAsia" w:hAnsi="Garamond" w:cs="Garamond"/>
+          <w:sz w:val="22"/>
+          <w:szCs w:val="22"/>
+        </w:rPr>
+        <w:t xml:space="preserve">for digital portfolios </w:t>
+      </w:r>
+      <w:r>
+        <w:rPr>
+          <w:rFonts w:ascii="Garamond" w:eastAsiaTheme="minorEastAsia" w:hAnsi="Garamond" w:cs="Garamond"/>
+          <w:sz w:val="22"/>
+          <w:szCs w:val="22"/>
+        </w:rPr>
+        <w:t>using</w:t>
+      </w:r>
+      <w:r>
+        <w:rPr>
+          <w:rFonts w:ascii="Garamond" w:eastAsiaTheme="minorEastAsia" w:hAnsi="Garamond" w:cs="Garamond"/>
+          <w:sz w:val="22"/>
+          <w:szCs w:val="22"/>
+        </w:rPr>
+        <w:t xml:space="preserve"> Elastic Beanstalk</w:t>
+      </w:r>
+      <w:r>
+        <w:rPr>
+          <w:rFonts w:ascii="Garamond" w:eastAsiaTheme="minorEastAsia" w:hAnsi="Garamond" w:cs="Garamond"/>
+          <w:sz w:val="22"/>
+          <w:szCs w:val="22"/>
+        </w:rPr>
+        <w:t>, Node.js,</w:t>
+      </w:r>
+      <w:r>
+        <w:rPr>
+          <w:rFonts w:ascii="Garamond" w:eastAsiaTheme="minorEastAsia" w:hAnsi="Garamond" w:cs="Garamond"/>
+          <w:sz w:val="22"/>
+          <w:szCs w:val="22"/>
+        </w:rPr>
+        <w:t xml:space="preserve"> and Express. </w:t>
       </w:r>
     </w:p>
     <w:p>
@@ -697,7 +895,16 @@
           <w:sz w:val="22"/>
           <w:szCs w:val="22"/>
         </w:rPr>
-        <w:t xml:space="preserve">Volunteer Developer  -  </w:t>
+        <w:t>Software Engineer Intern</w:t>
+      </w:r>
+      <w:r>
+        <w:rPr>
+          <w:rFonts w:ascii="Garamond" w:eastAsiaTheme="minorEastAsia" w:hAnsi="Garamond" w:cs="Garamond"/>
+          <w:b/>
+          <w:sz w:val="22"/>
+          <w:szCs w:val="22"/>
+        </w:rPr>
+        <w:t xml:space="preserve">  -  </w:t>
       </w:r>
       <w:r>
         <w:rPr>
@@ -707,7 +914,7 @@
           <w:sz w:val="22"/>
           <w:szCs w:val="22"/>
         </w:rPr>
-        <w:t>CARE International</w:t>
+        <w:t>Develop for Good</w:t>
       </w:r>
       <w:r>
         <w:rPr>
@@ -716,6 +923,15 @@
           <w:szCs w:val="22"/>
         </w:rPr>
         <w:tab/>
+      </w:r>
+      <w:bookmarkStart w:id="1" w:name="_GoBack"/>
+      <w:bookmarkEnd w:id="1"/>
+      <w:r>
+        <w:rPr>
+          <w:rFonts w:ascii="Garamond" w:eastAsiaTheme="minorEastAsia" w:hAnsi="Garamond" w:cs="Garamond"/>
+          <w:sz w:val="22"/>
+          <w:szCs w:val="22"/>
+        </w:rPr>
         <w:t>September 2020 – Present</w:t>
       </w:r>
     </w:p>
@@ -742,7 +958,63 @@
           <w:sz w:val="22"/>
           <w:szCs w:val="22"/>
         </w:rPr>
-        <w:t xml:space="preserve">Launched interactive mobile application for the CARE Yemen Youth and Women Initiative to collect and transfer data from local authorities to youth and women initiatives and service providers. </w:t>
+        <w:t xml:space="preserve">Launched interactive mobile application for the CARE </w:t>
+      </w:r>
+      <w:r>
+        <w:rPr>
+          <w:rFonts w:ascii="Garamond" w:eastAsiaTheme="minorEastAsia" w:hAnsi="Garamond" w:cs="Garamond"/>
+          <w:sz w:val="22"/>
+          <w:szCs w:val="22"/>
+        </w:rPr>
+        <w:t xml:space="preserve">International </w:t>
+      </w:r>
+      <w:r>
+        <w:rPr>
+          <w:rFonts w:ascii="Garamond" w:eastAsiaTheme="minorEastAsia" w:hAnsi="Garamond" w:cs="Garamond"/>
+          <w:sz w:val="22"/>
+          <w:szCs w:val="22"/>
+        </w:rPr>
+        <w:t>Yemen Youth and Women Initiative to collect and transfer data from local authorities to youth and women initiatives</w:t>
+      </w:r>
+      <w:r>
+        <w:rPr>
+          <w:rFonts w:ascii="Garamond" w:eastAsiaTheme="minorEastAsia" w:hAnsi="Garamond" w:cs="Garamond"/>
+          <w:sz w:val="22"/>
+          <w:szCs w:val="22"/>
+        </w:rPr>
+        <w:t xml:space="preserve">, </w:t>
+      </w:r>
+      <w:r>
+        <w:rPr>
+          <w:rFonts w:ascii="Garamond" w:eastAsiaTheme="minorEastAsia" w:hAnsi="Garamond" w:cs="Garamond"/>
+          <w:sz w:val="22"/>
+          <w:szCs w:val="22"/>
+        </w:rPr>
+        <w:t>service providers, and</w:t>
+      </w:r>
+      <w:r>
+        <w:rPr>
+          <w:rFonts w:ascii="Garamond" w:eastAsiaTheme="minorEastAsia" w:hAnsi="Garamond" w:cs="Garamond"/>
+          <w:sz w:val="22"/>
+          <w:szCs w:val="22"/>
+        </w:rPr>
+        <w:t xml:space="preserve"> other</w:t>
+      </w:r>
+      <w:r>
+        <w:rPr>
+          <w:rFonts w:ascii="Garamond" w:eastAsiaTheme="minorEastAsia" w:hAnsi="Garamond" w:cs="Garamond"/>
+          <w:sz w:val="22"/>
+          <w:szCs w:val="22"/>
+        </w:rPr>
+        <w:t xml:space="preserve"> target groups</w:t>
+      </w:r>
+      <w:r>
+        <w:rPr>
+          <w:rFonts w:ascii="Garamond" w:eastAsiaTheme="minorEastAsia" w:hAnsi="Garamond" w:cs="Garamond"/>
+          <w:sz w:val="22"/>
+          <w:szCs w:val="22"/>
+        </w:rPr>
+        <w:t>.</w:t>
       </w:r>
     </w:p>
     <w:p>
@@ -850,7 +1122,23 @@
           <w:sz w:val="22"/>
           <w:szCs w:val="22"/>
         </w:rPr>
-        <w:t>Third place at the Open Water VC Fall Hackathon.</w:t>
+        <w:t xml:space="preserve">Third place at the Open Water </w:t>
+      </w:r>
+      <w:r>
+        <w:rPr>
+          <w:rFonts w:ascii="Garamond" w:eastAsiaTheme="minorEastAsia" w:hAnsi="Garamond" w:cs="Garamond"/>
+          <w:sz w:val="22"/>
+          <w:szCs w:val="22"/>
+        </w:rPr>
+        <w:t>Accelerator</w:t>
+      </w:r>
+      <w:r>
+        <w:rPr>
+          <w:rFonts w:ascii="Garamond" w:eastAsiaTheme="minorEastAsia" w:hAnsi="Garamond" w:cs="Garamond"/>
+          <w:sz w:val="22"/>
+          <w:szCs w:val="22"/>
+        </w:rPr>
+        <w:t xml:space="preserve"> Fall Hackathon.</w:t>
       </w:r>
     </w:p>
     <w:p>
@@ -1065,7 +1353,16 @@
           <w:szCs w:val="22"/>
           <w:shd w:val="clear" w:color="auto" w:fill="FFFFFF"/>
         </w:rPr>
-        <w:t>Volunteered for future hackathons as staff to mentor and technically support all participants.</w:t>
+        <w:t xml:space="preserve">Volunteered for future hackathons as staff to mentor and technically support </w:t>
+      </w:r>
+      <w:r>
+        <w:rPr>
+          <w:rFonts w:ascii="Garamond" w:eastAsiaTheme="minorEastAsia" w:hAnsi="Garamond" w:cs="Segoe UI"/>
+          <w:sz w:val="22"/>
+          <w:szCs w:val="22"/>
+          <w:shd w:val="clear" w:color="auto" w:fill="FFFFFF"/>
+        </w:rPr>
+        <w:t xml:space="preserve">over one hundred participants. </w:t>
       </w:r>
     </w:p>
     <w:p>

</xml_diff>